<commit_message>
add services for db impl and controllers
</commit_message>
<xml_diff>
--- a/pb24/Docs/Sprawozdanie lab6.docx
+++ b/pb24/Docs/Sprawozdanie lab6.docx
@@ -1,14 +1,32 @@
 
 <file path=word/document.xml><?xml version="1.0" encoding="utf-8"?>
-<w:document xmlns:wpc="http://schemas.microsoft.com/office/word/2010/wordprocessingCanvas" xmlns:cx="http://schemas.microsoft.com/office/drawing/2014/chartex" xmlns:cx1="http://schemas.microsoft.com/office/drawing/2015/9/8/chartex" xmlns:cx2="http://schemas.microsoft.com/office/drawing/2015/10/21/chartex" xmlns:cx3="http://schemas.microsoft.com/office/drawing/2016/5/9/chartex" xmlns:cx4="http://schemas.microsoft.com/office/drawing/2016/5/10/chartex" xmlns:cx5="http://schemas.microsoft.com/office/drawing/2016/5/11/chartex" xmlns:cx6="http://schemas.microsoft.com/office/drawing/2016/5/12/chartex" xmlns:cx7="http://schemas.microsoft.com/office/drawing/2016/5/13/chartex" xmlns:cx8="http://schemas.microsoft.com/office/drawing/2016/5/14/chartex" xmlns:mc="http://schemas.openxmlformats.org/markup-compatibility/2006" xmlns:aink="http://schemas.microsoft.com/office/drawing/2016/ink" xmlns:am3d="http://schemas.microsoft.com/office/drawing/2017/model3d" xmlns:o="urn:schemas-microsoft-com:office:office" xmlns:oel="http://schemas.microsoft.com/office/2019/extlst" xmlns:r="http://schemas.openxmlformats.org/officeDocument/2006/relationships" xmlns:m="http://schemas.openxmlformats.org/officeDocument/2006/math" xmlns:v="urn:schemas-microsoft-com:vml" xmlns:wp14="http://schemas.microsoft.com/office/word/2010/wordprocessingDrawing" xmlns:wp="http://schemas.openxmlformats.org/drawingml/2006/wordprocessingDrawing" xmlns:w10="urn:schemas-microsoft-com:office:word" xmlns:w="http://schemas.openxmlformats.org/wordprocessingml/2006/main" xmlns:w14="http://schemas.microsoft.com/office/word/2010/wordml" xmlns:w15="http://schemas.microsoft.com/office/word/2012/wordml" xmlns:w16cex="http://schemas.microsoft.com/office/word/2018/wordml/cex" xmlns:w16cid="http://schemas.microsoft.com/office/word/2016/wordml/cid" xmlns:w16="http://schemas.microsoft.com/office/word/2018/wordml" xmlns:w16sdtdh="http://schemas.microsoft.com/office/word/2020/wordml/sdtdatahash" xmlns:w16se="http://schemas.microsoft.com/office/word/2015/wordml/symex" xmlns:wpg="http://schemas.microsoft.com/office/word/2010/wordprocessingGroup" xmlns:wpi="http://schemas.microsoft.com/office/word/2010/wordprocessingInk" xmlns:wne="http://schemas.microsoft.com/office/word/2006/wordml" xmlns:wps="http://schemas.microsoft.com/office/word/2010/wordprocessingShape" mc:Ignorable="w14 w15 w16se w16cid w16 w16cex w16sdtdh wp14">
+<w:document xmlns:wpc="http://schemas.microsoft.com/office/word/2010/wordprocessingCanvas" xmlns:cx="http://schemas.microsoft.com/office/drawing/2014/chartex" xmlns:cx1="http://schemas.microsoft.com/office/drawing/2015/9/8/chartex" xmlns:cx2="http://schemas.microsoft.com/office/drawing/2015/10/21/chartex" xmlns:cx3="http://schemas.microsoft.com/office/drawing/2016/5/9/chartex" xmlns:cx4="http://schemas.microsoft.com/office/drawing/2016/5/10/chartex" xmlns:cx5="http://schemas.microsoft.com/office/drawing/2016/5/11/chartex" xmlns:cx6="http://schemas.microsoft.com/office/drawing/2016/5/12/chartex" xmlns:cx7="http://schemas.microsoft.com/office/drawing/2016/5/13/chartex" xmlns:cx8="http://schemas.microsoft.com/office/drawing/2016/5/14/chartex" xmlns:mc="http://schemas.openxmlformats.org/markup-compatibility/2006" xmlns:aink="http://schemas.microsoft.com/office/drawing/2016/ink" xmlns:am3d="http://schemas.microsoft.com/office/drawing/2017/model3d" xmlns:o="urn:schemas-microsoft-com:office:office" xmlns:oel="http://schemas.microsoft.com/office/2019/extlst" xmlns:r="http://schemas.openxmlformats.org/officeDocument/2006/relationships" xmlns:m="http://schemas.openxmlformats.org/officeDocument/2006/math" xmlns:v="urn:schemas-microsoft-com:vml" xmlns:wp14="http://schemas.microsoft.com/office/word/2010/wordprocessingDrawing" xmlns:wp="http://schemas.openxmlformats.org/drawingml/2006/wordprocessingDrawing" xmlns:w10="urn:schemas-microsoft-com:office:word" xmlns:w="http://schemas.openxmlformats.org/wordprocessingml/2006/main" xmlns:w14="http://schemas.microsoft.com/office/word/2010/wordml" xmlns:w15="http://schemas.microsoft.com/office/word/2012/wordml" xmlns:w16cex="http://schemas.microsoft.com/office/word/2018/wordml/cex" xmlns:w16cid="http://schemas.microsoft.com/office/word/2016/wordml/cid" xmlns:w16="http://schemas.microsoft.com/office/word/2018/wordml" xmlns:w16du="http://schemas.microsoft.com/office/word/2023/wordml/word16du" xmlns:w16sdtdh="http://schemas.microsoft.com/office/word/2020/wordml/sdtdatahash" xmlns:w16se="http://schemas.microsoft.com/office/word/2015/wordml/symex" xmlns:wpg="http://schemas.microsoft.com/office/word/2010/wordprocessingGroup" xmlns:wpi="http://schemas.microsoft.com/office/word/2010/wordprocessingInk" xmlns:wne="http://schemas.microsoft.com/office/word/2006/wordml" xmlns:wps="http://schemas.microsoft.com/office/word/2010/wordprocessingShape" mc:Ignorable="w14 w15 w16se w16cid w16 w16cex w16sdtdh w16du wp14">
   <w:body>
     <w:p>
+      <w:pPr>
+        <w:pStyle w:val="Akapitzlist"/>
+        <w:numPr>
+          <w:ilvl w:val="0"/>
+          <w:numId w:val="1"/>
+        </w:numPr>
+      </w:pPr>
+      <w:r>
+        <w:t xml:space="preserve">Funkcjonalności przy użyciu implementacji serwisu w </w:t>
+      </w:r>
+      <w:r>
+        <w:t>EF</w:t>
+      </w:r>
+    </w:p>
+    <w:p>
       <w:r>
         <w:t>Dodawanie produktu</w:t>
       </w:r>
     </w:p>
     <w:p>
       <w:r>
+        <w:rPr>
+          <w:noProof/>
+        </w:rPr>
         <w:drawing>
           <wp:inline distT="0" distB="0" distL="0" distR="0" wp14:anchorId="04F06795" wp14:editId="14E4F2B7">
             <wp:extent cx="5760720" cy="2393950"/>
@@ -25,7 +43,7 @@
                     <pic:cNvPicPr/>
                   </pic:nvPicPr>
                   <pic:blipFill>
-                    <a:blip r:embed="rId4"/>
+                    <a:blip r:embed="rId5"/>
                     <a:stretch>
                       <a:fillRect/>
                     </a:stretch>
@@ -49,6 +67,9 @@
         <w:br/>
       </w:r>
       <w:r>
+        <w:rPr>
+          <w:noProof/>
+        </w:rPr>
         <w:drawing>
           <wp:inline distT="0" distB="0" distL="0" distR="0" wp14:anchorId="73A261EF" wp14:editId="5E8D3B1C">
             <wp:extent cx="5760720" cy="2924175"/>
@@ -65,7 +86,7 @@
                     <pic:cNvPicPr/>
                   </pic:nvPicPr>
                   <pic:blipFill>
-                    <a:blip r:embed="rId5"/>
+                    <a:blip r:embed="rId6"/>
                     <a:stretch>
                       <a:fillRect/>
                     </a:stretch>
@@ -90,14 +111,25 @@
       </w:r>
     </w:p>
     <w:p/>
-    <w:p>
-      <w:r>
+    <w:p/>
+    <w:p/>
+    <w:p/>
+    <w:p/>
+    <w:p/>
+    <w:p/>
+    <w:p/>
+    <w:p/>
+    <w:p>
+      <w:r>
+        <w:lastRenderedPageBreak/>
         <w:t>Odebranie listy</w:t>
       </w:r>
     </w:p>
     <w:p>
       <w:r>
-        <w:lastRenderedPageBreak/>
+        <w:rPr>
+          <w:noProof/>
+        </w:rPr>
         <w:drawing>
           <wp:inline distT="0" distB="0" distL="0" distR="0" wp14:anchorId="0DA3F115" wp14:editId="36E30A13">
             <wp:extent cx="5760720" cy="2390140"/>
@@ -114,7 +146,7 @@
                     <pic:cNvPicPr/>
                   </pic:nvPicPr>
                   <pic:blipFill>
-                    <a:blip r:embed="rId6"/>
+                    <a:blip r:embed="rId7"/>
                     <a:stretch>
                       <a:fillRect/>
                     </a:stretch>
@@ -137,6 +169,9 @@
     </w:p>
     <w:p>
       <w:r>
+        <w:rPr>
+          <w:noProof/>
+        </w:rPr>
         <w:drawing>
           <wp:inline distT="0" distB="0" distL="0" distR="0" wp14:anchorId="21036741" wp14:editId="66110828">
             <wp:extent cx="5760720" cy="3214370"/>
@@ -153,7 +188,7 @@
                     <pic:cNvPicPr/>
                   </pic:nvPicPr>
                   <pic:blipFill>
-                    <a:blip r:embed="rId7"/>
+                    <a:blip r:embed="rId8"/>
                     <a:stretch>
                       <a:fillRect/>
                     </a:stretch>
@@ -187,12 +222,14 @@
     <w:p/>
     <w:p>
       <w:r>
-        <w:lastRenderedPageBreak/>
         <w:t>Lista po dodaniu kilku produktów</w:t>
       </w:r>
     </w:p>
     <w:p>
       <w:r>
+        <w:rPr>
+          <w:noProof/>
+        </w:rPr>
         <w:drawing>
           <wp:inline distT="0" distB="0" distL="0" distR="0" wp14:anchorId="21E0175B" wp14:editId="1B5CB673">
             <wp:extent cx="5760720" cy="2892425"/>
@@ -209,7 +246,7 @@
                     <pic:cNvPicPr/>
                   </pic:nvPicPr>
                   <pic:blipFill>
-                    <a:blip r:embed="rId8"/>
+                    <a:blip r:embed="rId9"/>
                     <a:stretch>
                       <a:fillRect/>
                     </a:stretch>
@@ -237,6 +274,9 @@
     </w:p>
     <w:p>
       <w:r>
+        <w:rPr>
+          <w:noProof/>
+        </w:rPr>
         <w:drawing>
           <wp:inline distT="0" distB="0" distL="0" distR="0" wp14:anchorId="6D4844BB" wp14:editId="635CA9FB">
             <wp:extent cx="5760720" cy="3802380"/>
@@ -253,7 +293,7 @@
                     <pic:cNvPicPr/>
                   </pic:nvPicPr>
                   <pic:blipFill>
-                    <a:blip r:embed="rId9"/>
+                    <a:blip r:embed="rId10"/>
                     <a:stretch>
                       <a:fillRect/>
                     </a:stretch>
@@ -274,7 +314,6 @@
         </w:drawing>
       </w:r>
     </w:p>
-    <w:p/>
     <w:p/>
     <w:p/>
     <w:p/>
@@ -292,6 +331,9 @@
     </w:p>
     <w:p>
       <w:r>
+        <w:rPr>
+          <w:noProof/>
+        </w:rPr>
         <w:drawing>
           <wp:inline distT="0" distB="0" distL="0" distR="0" wp14:anchorId="1DDA2CBF" wp14:editId="737A54DD">
             <wp:extent cx="5760720" cy="3766820"/>
@@ -308,7 +350,7 @@
                     <pic:cNvPicPr/>
                   </pic:nvPicPr>
                   <pic:blipFill>
-                    <a:blip r:embed="rId10"/>
+                    <a:blip r:embed="rId11"/>
                     <a:stretch>
                       <a:fillRect/>
                     </a:stretch>
@@ -331,6 +373,9 @@
     </w:p>
     <w:p>
       <w:r>
+        <w:rPr>
+          <w:noProof/>
+        </w:rPr>
         <w:drawing>
           <wp:inline distT="0" distB="0" distL="0" distR="0" wp14:anchorId="1B150976" wp14:editId="5A9BAD0A">
             <wp:extent cx="5760720" cy="2716530"/>
@@ -347,7 +392,7 @@
                     <pic:cNvPicPr/>
                   </pic:nvPicPr>
                   <pic:blipFill>
-                    <a:blip r:embed="rId11"/>
+                    <a:blip r:embed="rId12"/>
                     <a:stretch>
                       <a:fillRect/>
                     </a:stretch>
@@ -382,6 +427,9 @@
     </w:p>
     <w:p>
       <w:r>
+        <w:rPr>
+          <w:noProof/>
+        </w:rPr>
         <w:drawing>
           <wp:inline distT="0" distB="0" distL="0" distR="0" wp14:anchorId="5A5FC82E" wp14:editId="7CC9D6A8">
             <wp:extent cx="5760720" cy="2817495"/>
@@ -398,7 +446,7 @@
                     <pic:cNvPicPr/>
                   </pic:nvPicPr>
                   <pic:blipFill>
-                    <a:blip r:embed="rId12"/>
+                    <a:blip r:embed="rId13"/>
                     <a:stretch>
                       <a:fillRect/>
                     </a:stretch>
@@ -421,6 +469,9 @@
     </w:p>
     <w:p>
       <w:r>
+        <w:rPr>
+          <w:noProof/>
+        </w:rPr>
         <w:drawing>
           <wp:inline distT="0" distB="0" distL="0" distR="0" wp14:anchorId="42B242EA" wp14:editId="03AABDE6">
             <wp:extent cx="5760720" cy="3328670"/>
@@ -437,7 +488,7 @@
                     <pic:cNvPicPr/>
                   </pic:nvPicPr>
                   <pic:blipFill>
-                    <a:blip r:embed="rId13"/>
+                    <a:blip r:embed="rId14"/>
                     <a:stretch>
                       <a:fillRect/>
                     </a:stretch>
@@ -459,6 +510,847 @@
       </w:r>
     </w:p>
     <w:p/>
+    <w:p/>
+    <w:p/>
+    <w:p/>
+    <w:p/>
+    <w:p/>
+    <w:p/>
+    <w:p/>
+    <w:p>
+      <w:r>
+        <w:lastRenderedPageBreak/>
+        <w:t xml:space="preserve">Generowanie </w:t>
+      </w:r>
+      <w:proofErr w:type="spellStart"/>
+      <w:r>
+        <w:t>BasketPosition</w:t>
+      </w:r>
+      <w:proofErr w:type="spellEnd"/>
+    </w:p>
+    <w:p>
+      <w:r>
+        <w:drawing>
+          <wp:inline distT="0" distB="0" distL="0" distR="0" wp14:anchorId="39200F00" wp14:editId="480848E3">
+            <wp:extent cx="5760720" cy="2320290"/>
+            <wp:effectExtent l="0" t="0" r="0" b="3810"/>
+            <wp:docPr id="164824090" name="Obraz 1" descr="Obraz zawierający zrzut ekranu, tekst, oprogramowanie, Oprogramowanie multimedialne&#10;&#10;Opis wygenerowany automatycznie"/>
+            <wp:cNvGraphicFramePr>
+              <a:graphicFrameLocks xmlns:a="http://schemas.openxmlformats.org/drawingml/2006/main" noChangeAspect="1"/>
+            </wp:cNvGraphicFramePr>
+            <a:graphic xmlns:a="http://schemas.openxmlformats.org/drawingml/2006/main">
+              <a:graphicData uri="http://schemas.openxmlformats.org/drawingml/2006/picture">
+                <pic:pic xmlns:pic="http://schemas.openxmlformats.org/drawingml/2006/picture">
+                  <pic:nvPicPr>
+                    <pic:cNvPr id="164824090" name="Obraz 1" descr="Obraz zawierający zrzut ekranu, tekst, oprogramowanie, Oprogramowanie multimedialne&#10;&#10;Opis wygenerowany automatycznie"/>
+                    <pic:cNvPicPr/>
+                  </pic:nvPicPr>
+                  <pic:blipFill>
+                    <a:blip r:embed="rId15"/>
+                    <a:stretch>
+                      <a:fillRect/>
+                    </a:stretch>
+                  </pic:blipFill>
+                  <pic:spPr>
+                    <a:xfrm>
+                      <a:off x="0" y="0"/>
+                      <a:ext cx="5760720" cy="2320290"/>
+                    </a:xfrm>
+                    <a:prstGeom prst="rect">
+                      <a:avLst/>
+                    </a:prstGeom>
+                  </pic:spPr>
+                </pic:pic>
+              </a:graphicData>
+            </a:graphic>
+          </wp:inline>
+        </w:drawing>
+      </w:r>
+    </w:p>
+    <w:p/>
+    <w:p>
+      <w:r>
+        <w:t xml:space="preserve">Usuwanie </w:t>
+      </w:r>
+      <w:proofErr w:type="spellStart"/>
+      <w:r>
+        <w:t>BasketPosition</w:t>
+      </w:r>
+      <w:proofErr w:type="spellEnd"/>
+    </w:p>
+    <w:p>
+      <w:r>
+        <w:drawing>
+          <wp:inline distT="0" distB="0" distL="0" distR="0" wp14:anchorId="16AA1467" wp14:editId="001F2201">
+            <wp:extent cx="5760720" cy="2488565"/>
+            <wp:effectExtent l="0" t="0" r="0" b="6985"/>
+            <wp:docPr id="2049251138" name="Obraz 1" descr="Obraz zawierający tekst, zrzut ekranu, oprogramowanie, design&#10;&#10;Opis wygenerowany automatycznie"/>
+            <wp:cNvGraphicFramePr>
+              <a:graphicFrameLocks xmlns:a="http://schemas.openxmlformats.org/drawingml/2006/main" noChangeAspect="1"/>
+            </wp:cNvGraphicFramePr>
+            <a:graphic xmlns:a="http://schemas.openxmlformats.org/drawingml/2006/main">
+              <a:graphicData uri="http://schemas.openxmlformats.org/drawingml/2006/picture">
+                <pic:pic xmlns:pic="http://schemas.openxmlformats.org/drawingml/2006/picture">
+                  <pic:nvPicPr>
+                    <pic:cNvPr id="2049251138" name="Obraz 1" descr="Obraz zawierający tekst, zrzut ekranu, oprogramowanie, design&#10;&#10;Opis wygenerowany automatycznie"/>
+                    <pic:cNvPicPr/>
+                  </pic:nvPicPr>
+                  <pic:blipFill>
+                    <a:blip r:embed="rId16"/>
+                    <a:stretch>
+                      <a:fillRect/>
+                    </a:stretch>
+                  </pic:blipFill>
+                  <pic:spPr>
+                    <a:xfrm>
+                      <a:off x="0" y="0"/>
+                      <a:ext cx="5760720" cy="2488565"/>
+                    </a:xfrm>
+                    <a:prstGeom prst="rect">
+                      <a:avLst/>
+                    </a:prstGeom>
+                  </pic:spPr>
+                </pic:pic>
+              </a:graphicData>
+            </a:graphic>
+          </wp:inline>
+        </w:drawing>
+      </w:r>
+    </w:p>
+    <w:p/>
+    <w:p>
+      <w:r>
+        <w:t xml:space="preserve">Zmiana ilości w </w:t>
+      </w:r>
+      <w:proofErr w:type="spellStart"/>
+      <w:r>
+        <w:t>basketposition</w:t>
+      </w:r>
+      <w:proofErr w:type="spellEnd"/>
+      <w:r>
+        <w:t>, przed zmianą</w:t>
+      </w:r>
+    </w:p>
+    <w:p>
+      <w:r>
+        <w:drawing>
+          <wp:inline distT="0" distB="0" distL="0" distR="0" wp14:anchorId="445D04C5" wp14:editId="3F8CD9C6">
+            <wp:extent cx="3734124" cy="1455546"/>
+            <wp:effectExtent l="0" t="0" r="0" b="0"/>
+            <wp:docPr id="1903156831" name="Obraz 1" descr="Obraz zawierający tekst, zrzut ekranu, Czcionka, oprogramowanie&#10;&#10;Opis wygenerowany automatycznie"/>
+            <wp:cNvGraphicFramePr>
+              <a:graphicFrameLocks xmlns:a="http://schemas.openxmlformats.org/drawingml/2006/main" noChangeAspect="1"/>
+            </wp:cNvGraphicFramePr>
+            <a:graphic xmlns:a="http://schemas.openxmlformats.org/drawingml/2006/main">
+              <a:graphicData uri="http://schemas.openxmlformats.org/drawingml/2006/picture">
+                <pic:pic xmlns:pic="http://schemas.openxmlformats.org/drawingml/2006/picture">
+                  <pic:nvPicPr>
+                    <pic:cNvPr id="1903156831" name="Obraz 1" descr="Obraz zawierający tekst, zrzut ekranu, Czcionka, oprogramowanie&#10;&#10;Opis wygenerowany automatycznie"/>
+                    <pic:cNvPicPr/>
+                  </pic:nvPicPr>
+                  <pic:blipFill>
+                    <a:blip r:embed="rId17"/>
+                    <a:stretch>
+                      <a:fillRect/>
+                    </a:stretch>
+                  </pic:blipFill>
+                  <pic:spPr>
+                    <a:xfrm>
+                      <a:off x="0" y="0"/>
+                      <a:ext cx="3734124" cy="1455546"/>
+                    </a:xfrm>
+                    <a:prstGeom prst="rect">
+                      <a:avLst/>
+                    </a:prstGeom>
+                  </pic:spPr>
+                </pic:pic>
+              </a:graphicData>
+            </a:graphic>
+          </wp:inline>
+        </w:drawing>
+      </w:r>
+    </w:p>
+    <w:p/>
+    <w:p/>
+    <w:p/>
+    <w:p>
+      <w:r>
+        <w:lastRenderedPageBreak/>
+        <w:drawing>
+          <wp:inline distT="0" distB="0" distL="0" distR="0" wp14:anchorId="11F4E8F3" wp14:editId="083127DB">
+            <wp:extent cx="5760720" cy="2696210"/>
+            <wp:effectExtent l="0" t="0" r="0" b="8890"/>
+            <wp:docPr id="1856613964" name="Obraz 1" descr="Obraz zawierający zrzut ekranu, tekst, oprogramowanie, Ikona komputerowa&#10;&#10;Opis wygenerowany automatycznie"/>
+            <wp:cNvGraphicFramePr>
+              <a:graphicFrameLocks xmlns:a="http://schemas.openxmlformats.org/drawingml/2006/main" noChangeAspect="1"/>
+            </wp:cNvGraphicFramePr>
+            <a:graphic xmlns:a="http://schemas.openxmlformats.org/drawingml/2006/main">
+              <a:graphicData uri="http://schemas.openxmlformats.org/drawingml/2006/picture">
+                <pic:pic xmlns:pic="http://schemas.openxmlformats.org/drawingml/2006/picture">
+                  <pic:nvPicPr>
+                    <pic:cNvPr id="1856613964" name="Obraz 1" descr="Obraz zawierający zrzut ekranu, tekst, oprogramowanie, Ikona komputerowa&#10;&#10;Opis wygenerowany automatycznie"/>
+                    <pic:cNvPicPr/>
+                  </pic:nvPicPr>
+                  <pic:blipFill>
+                    <a:blip r:embed="rId18"/>
+                    <a:stretch>
+                      <a:fillRect/>
+                    </a:stretch>
+                  </pic:blipFill>
+                  <pic:spPr>
+                    <a:xfrm>
+                      <a:off x="0" y="0"/>
+                      <a:ext cx="5760720" cy="2696210"/>
+                    </a:xfrm>
+                    <a:prstGeom prst="rect">
+                      <a:avLst/>
+                    </a:prstGeom>
+                  </pic:spPr>
+                </pic:pic>
+              </a:graphicData>
+            </a:graphic>
+          </wp:inline>
+        </w:drawing>
+      </w:r>
+    </w:p>
+    <w:p>
+      <w:r>
+        <w:t>Po zmianie</w:t>
+      </w:r>
+    </w:p>
+    <w:p>
+      <w:r>
+        <w:drawing>
+          <wp:inline distT="0" distB="0" distL="0" distR="0" wp14:anchorId="06CD51F8" wp14:editId="0DCE3AB0">
+            <wp:extent cx="3612193" cy="1257409"/>
+            <wp:effectExtent l="0" t="0" r="7620" b="0"/>
+            <wp:docPr id="1084339275" name="Obraz 1" descr="Obraz zawierający tekst, zrzut ekranu, Czcionka, numer&#10;&#10;Opis wygenerowany automatycznie"/>
+            <wp:cNvGraphicFramePr>
+              <a:graphicFrameLocks xmlns:a="http://schemas.openxmlformats.org/drawingml/2006/main" noChangeAspect="1"/>
+            </wp:cNvGraphicFramePr>
+            <a:graphic xmlns:a="http://schemas.openxmlformats.org/drawingml/2006/main">
+              <a:graphicData uri="http://schemas.openxmlformats.org/drawingml/2006/picture">
+                <pic:pic xmlns:pic="http://schemas.openxmlformats.org/drawingml/2006/picture">
+                  <pic:nvPicPr>
+                    <pic:cNvPr id="1084339275" name="Obraz 1" descr="Obraz zawierający tekst, zrzut ekranu, Czcionka, numer&#10;&#10;Opis wygenerowany automatycznie"/>
+                    <pic:cNvPicPr/>
+                  </pic:nvPicPr>
+                  <pic:blipFill>
+                    <a:blip r:embed="rId19"/>
+                    <a:stretch>
+                      <a:fillRect/>
+                    </a:stretch>
+                  </pic:blipFill>
+                  <pic:spPr>
+                    <a:xfrm>
+                      <a:off x="0" y="0"/>
+                      <a:ext cx="3612193" cy="1257409"/>
+                    </a:xfrm>
+                    <a:prstGeom prst="rect">
+                      <a:avLst/>
+                    </a:prstGeom>
+                  </pic:spPr>
+                </pic:pic>
+              </a:graphicData>
+            </a:graphic>
+          </wp:inline>
+        </w:drawing>
+      </w:r>
+    </w:p>
+    <w:p/>
+    <w:p>
+      <w:r>
+        <w:t>Generowanie zamówienia dla użytkownika</w:t>
+      </w:r>
+    </w:p>
+    <w:p>
+      <w:r>
+        <w:drawing>
+          <wp:inline distT="0" distB="0" distL="0" distR="0" wp14:anchorId="50920D82" wp14:editId="23E170D4">
+            <wp:extent cx="5760720" cy="3755390"/>
+            <wp:effectExtent l="0" t="0" r="0" b="0"/>
+            <wp:docPr id="1226649459" name="Obraz 1" descr="Obraz zawierający tekst, zrzut ekranu, oprogramowanie, Ikona komputerowa&#10;&#10;Opis wygenerowany automatycznie"/>
+            <wp:cNvGraphicFramePr>
+              <a:graphicFrameLocks xmlns:a="http://schemas.openxmlformats.org/drawingml/2006/main" noChangeAspect="1"/>
+            </wp:cNvGraphicFramePr>
+            <a:graphic xmlns:a="http://schemas.openxmlformats.org/drawingml/2006/main">
+              <a:graphicData uri="http://schemas.openxmlformats.org/drawingml/2006/picture">
+                <pic:pic xmlns:pic="http://schemas.openxmlformats.org/drawingml/2006/picture">
+                  <pic:nvPicPr>
+                    <pic:cNvPr id="1226649459" name="Obraz 1" descr="Obraz zawierający tekst, zrzut ekranu, oprogramowanie, Ikona komputerowa&#10;&#10;Opis wygenerowany automatycznie"/>
+                    <pic:cNvPicPr/>
+                  </pic:nvPicPr>
+                  <pic:blipFill>
+                    <a:blip r:embed="rId20"/>
+                    <a:stretch>
+                      <a:fillRect/>
+                    </a:stretch>
+                  </pic:blipFill>
+                  <pic:spPr>
+                    <a:xfrm>
+                      <a:off x="0" y="0"/>
+                      <a:ext cx="5760720" cy="3755390"/>
+                    </a:xfrm>
+                    <a:prstGeom prst="rect">
+                      <a:avLst/>
+                    </a:prstGeom>
+                  </pic:spPr>
+                </pic:pic>
+              </a:graphicData>
+            </a:graphic>
+          </wp:inline>
+        </w:drawing>
+      </w:r>
+    </w:p>
+    <w:p>
+      <w:r>
+        <w:lastRenderedPageBreak/>
+        <w:t>2. Zmiana serwisu na implementację opartą na bazie danych</w:t>
+      </w:r>
+    </w:p>
+    <w:p>
+      <w:r>
+        <w:drawing>
+          <wp:inline distT="0" distB="0" distL="0" distR="0" wp14:anchorId="77A841C0" wp14:editId="0CEF6DBF">
+            <wp:extent cx="4602879" cy="876376"/>
+            <wp:effectExtent l="0" t="0" r="7620" b="0"/>
+            <wp:docPr id="214472278" name="Obraz 1" descr="Obraz zawierający tekst, zrzut ekranu, Czcionka&#10;&#10;Opis wygenerowany automatycznie"/>
+            <wp:cNvGraphicFramePr>
+              <a:graphicFrameLocks xmlns:a="http://schemas.openxmlformats.org/drawingml/2006/main" noChangeAspect="1"/>
+            </wp:cNvGraphicFramePr>
+            <a:graphic xmlns:a="http://schemas.openxmlformats.org/drawingml/2006/main">
+              <a:graphicData uri="http://schemas.openxmlformats.org/drawingml/2006/picture">
+                <pic:pic xmlns:pic="http://schemas.openxmlformats.org/drawingml/2006/picture">
+                  <pic:nvPicPr>
+                    <pic:cNvPr id="214472278" name="Obraz 1" descr="Obraz zawierający tekst, zrzut ekranu, Czcionka&#10;&#10;Opis wygenerowany automatycznie"/>
+                    <pic:cNvPicPr/>
+                  </pic:nvPicPr>
+                  <pic:blipFill>
+                    <a:blip r:embed="rId21"/>
+                    <a:stretch>
+                      <a:fillRect/>
+                    </a:stretch>
+                  </pic:blipFill>
+                  <pic:spPr>
+                    <a:xfrm>
+                      <a:off x="0" y="0"/>
+                      <a:ext cx="4602879" cy="876376"/>
+                    </a:xfrm>
+                    <a:prstGeom prst="rect">
+                      <a:avLst/>
+                    </a:prstGeom>
+                  </pic:spPr>
+                </pic:pic>
+              </a:graphicData>
+            </a:graphic>
+          </wp:inline>
+        </w:drawing>
+      </w:r>
+    </w:p>
+    <w:p/>
+    <w:p>
+      <w:r>
+        <w:t>Pobieranie listy</w:t>
+      </w:r>
+    </w:p>
+    <w:p>
+      <w:r>
+        <w:drawing>
+          <wp:inline distT="0" distB="0" distL="0" distR="0" wp14:anchorId="20EE388B" wp14:editId="7D37D99E">
+            <wp:extent cx="5760720" cy="3090545"/>
+            <wp:effectExtent l="0" t="0" r="0" b="0"/>
+            <wp:docPr id="252621116" name="Obraz 1" descr="Obraz zawierający zrzut ekranu, tekst, oprogramowanie, Oprogramowanie multimedialne&#10;&#10;Opis wygenerowany automatycznie"/>
+            <wp:cNvGraphicFramePr>
+              <a:graphicFrameLocks xmlns:a="http://schemas.openxmlformats.org/drawingml/2006/main" noChangeAspect="1"/>
+            </wp:cNvGraphicFramePr>
+            <a:graphic xmlns:a="http://schemas.openxmlformats.org/drawingml/2006/main">
+              <a:graphicData uri="http://schemas.openxmlformats.org/drawingml/2006/picture">
+                <pic:pic xmlns:pic="http://schemas.openxmlformats.org/drawingml/2006/picture">
+                  <pic:nvPicPr>
+                    <pic:cNvPr id="252621116" name="Obraz 1" descr="Obraz zawierający zrzut ekranu, tekst, oprogramowanie, Oprogramowanie multimedialne&#10;&#10;Opis wygenerowany automatycznie"/>
+                    <pic:cNvPicPr/>
+                  </pic:nvPicPr>
+                  <pic:blipFill>
+                    <a:blip r:embed="rId22"/>
+                    <a:stretch>
+                      <a:fillRect/>
+                    </a:stretch>
+                  </pic:blipFill>
+                  <pic:spPr>
+                    <a:xfrm>
+                      <a:off x="0" y="0"/>
+                      <a:ext cx="5760720" cy="3090545"/>
+                    </a:xfrm>
+                    <a:prstGeom prst="rect">
+                      <a:avLst/>
+                    </a:prstGeom>
+                  </pic:spPr>
+                </pic:pic>
+              </a:graphicData>
+            </a:graphic>
+          </wp:inline>
+        </w:drawing>
+      </w:r>
+    </w:p>
+    <w:p/>
+    <w:p>
+      <w:r>
+        <w:t>Filtrowanie nazwy</w:t>
+      </w:r>
+    </w:p>
+    <w:p>
+      <w:r>
+        <w:drawing>
+          <wp:inline distT="0" distB="0" distL="0" distR="0" wp14:anchorId="5565CF4F" wp14:editId="69803FCD">
+            <wp:extent cx="5760720" cy="2934970"/>
+            <wp:effectExtent l="0" t="0" r="0" b="0"/>
+            <wp:docPr id="806832076" name="Obraz 1" descr="Obraz zawierający zrzut ekranu, tekst, oprogramowanie, Oprogramowanie multimedialne&#10;&#10;Opis wygenerowany automatycznie"/>
+            <wp:cNvGraphicFramePr>
+              <a:graphicFrameLocks xmlns:a="http://schemas.openxmlformats.org/drawingml/2006/main" noChangeAspect="1"/>
+            </wp:cNvGraphicFramePr>
+            <a:graphic xmlns:a="http://schemas.openxmlformats.org/drawingml/2006/main">
+              <a:graphicData uri="http://schemas.openxmlformats.org/drawingml/2006/picture">
+                <pic:pic xmlns:pic="http://schemas.openxmlformats.org/drawingml/2006/picture">
+                  <pic:nvPicPr>
+                    <pic:cNvPr id="806832076" name="Obraz 1" descr="Obraz zawierający zrzut ekranu, tekst, oprogramowanie, Oprogramowanie multimedialne&#10;&#10;Opis wygenerowany automatycznie"/>
+                    <pic:cNvPicPr/>
+                  </pic:nvPicPr>
+                  <pic:blipFill>
+                    <a:blip r:embed="rId23"/>
+                    <a:stretch>
+                      <a:fillRect/>
+                    </a:stretch>
+                  </pic:blipFill>
+                  <pic:spPr>
+                    <a:xfrm>
+                      <a:off x="0" y="0"/>
+                      <a:ext cx="5760720" cy="2934970"/>
+                    </a:xfrm>
+                    <a:prstGeom prst="rect">
+                      <a:avLst/>
+                    </a:prstGeom>
+                  </pic:spPr>
+                </pic:pic>
+              </a:graphicData>
+            </a:graphic>
+          </wp:inline>
+        </w:drawing>
+      </w:r>
+    </w:p>
+    <w:p>
+      <w:r>
+        <w:lastRenderedPageBreak/>
+        <w:drawing>
+          <wp:inline distT="0" distB="0" distL="0" distR="0" wp14:anchorId="00B4FED1" wp14:editId="4EB75A14">
+            <wp:extent cx="5760720" cy="2558415"/>
+            <wp:effectExtent l="0" t="0" r="0" b="0"/>
+            <wp:docPr id="430285176" name="Obraz 1" descr="Obraz zawierający zrzut ekranu, tekst, oprogramowanie, Oprogramowanie multimedialne&#10;&#10;Opis wygenerowany automatycznie"/>
+            <wp:cNvGraphicFramePr>
+              <a:graphicFrameLocks xmlns:a="http://schemas.openxmlformats.org/drawingml/2006/main" noChangeAspect="1"/>
+            </wp:cNvGraphicFramePr>
+            <a:graphic xmlns:a="http://schemas.openxmlformats.org/drawingml/2006/main">
+              <a:graphicData uri="http://schemas.openxmlformats.org/drawingml/2006/picture">
+                <pic:pic xmlns:pic="http://schemas.openxmlformats.org/drawingml/2006/picture">
+                  <pic:nvPicPr>
+                    <pic:cNvPr id="430285176" name="Obraz 1" descr="Obraz zawierający zrzut ekranu, tekst, oprogramowanie, Oprogramowanie multimedialne&#10;&#10;Opis wygenerowany automatycznie"/>
+                    <pic:cNvPicPr/>
+                  </pic:nvPicPr>
+                  <pic:blipFill>
+                    <a:blip r:embed="rId24"/>
+                    <a:stretch>
+                      <a:fillRect/>
+                    </a:stretch>
+                  </pic:blipFill>
+                  <pic:spPr>
+                    <a:xfrm>
+                      <a:off x="0" y="0"/>
+                      <a:ext cx="5760720" cy="2558415"/>
+                    </a:xfrm>
+                    <a:prstGeom prst="rect">
+                      <a:avLst/>
+                    </a:prstGeom>
+                  </pic:spPr>
+                </pic:pic>
+              </a:graphicData>
+            </a:graphic>
+          </wp:inline>
+        </w:drawing>
+      </w:r>
+    </w:p>
+    <w:p/>
+    <w:p/>
+    <w:p>
+      <w:r>
+        <w:t>Dodane zostały grupy oraz grupy nadrzędne, wyświetlenie listy zawierającej te rekordy</w:t>
+      </w:r>
+    </w:p>
+    <w:p>
+      <w:r>
+        <w:drawing>
+          <wp:inline distT="0" distB="0" distL="0" distR="0" wp14:anchorId="0419EB22" wp14:editId="7949FE18">
+            <wp:extent cx="5760720" cy="2433955"/>
+            <wp:effectExtent l="0" t="0" r="0" b="4445"/>
+            <wp:docPr id="287971720" name="Obraz 1" descr="Obraz zawierający zrzut ekranu, komputer, oprogramowanie, Oprogramowanie multimedialne&#10;&#10;Opis wygenerowany automatycznie"/>
+            <wp:cNvGraphicFramePr>
+              <a:graphicFrameLocks xmlns:a="http://schemas.openxmlformats.org/drawingml/2006/main" noChangeAspect="1"/>
+            </wp:cNvGraphicFramePr>
+            <a:graphic xmlns:a="http://schemas.openxmlformats.org/drawingml/2006/main">
+              <a:graphicData uri="http://schemas.openxmlformats.org/drawingml/2006/picture">
+                <pic:pic xmlns:pic="http://schemas.openxmlformats.org/drawingml/2006/picture">
+                  <pic:nvPicPr>
+                    <pic:cNvPr id="287971720" name="Obraz 1" descr="Obraz zawierający zrzut ekranu, komputer, oprogramowanie, Oprogramowanie multimedialne&#10;&#10;Opis wygenerowany automatycznie"/>
+                    <pic:cNvPicPr/>
+                  </pic:nvPicPr>
+                  <pic:blipFill>
+                    <a:blip r:embed="rId25"/>
+                    <a:stretch>
+                      <a:fillRect/>
+                    </a:stretch>
+                  </pic:blipFill>
+                  <pic:spPr>
+                    <a:xfrm>
+                      <a:off x="0" y="0"/>
+                      <a:ext cx="5760720" cy="2433955"/>
+                    </a:xfrm>
+                    <a:prstGeom prst="rect">
+                      <a:avLst/>
+                    </a:prstGeom>
+                  </pic:spPr>
+                </pic:pic>
+              </a:graphicData>
+            </a:graphic>
+          </wp:inline>
+        </w:drawing>
+      </w:r>
+    </w:p>
+    <w:p/>
+    <w:p/>
+    <w:p>
+      <w:r>
+        <w:t xml:space="preserve">Zmiana </w:t>
+      </w:r>
+      <w:proofErr w:type="spellStart"/>
+      <w:r>
+        <w:t>amount</w:t>
+      </w:r>
+      <w:proofErr w:type="spellEnd"/>
+      <w:r>
+        <w:t xml:space="preserve"> w </w:t>
+      </w:r>
+      <w:proofErr w:type="spellStart"/>
+      <w:r>
+        <w:t>basketPosition</w:t>
+      </w:r>
+      <w:proofErr w:type="spellEnd"/>
+    </w:p>
+    <w:p>
+      <w:r>
+        <w:t>Przed zmiana</w:t>
+      </w:r>
+    </w:p>
+    <w:p>
+      <w:r>
+        <w:drawing>
+          <wp:inline distT="0" distB="0" distL="0" distR="0" wp14:anchorId="767B7AFB" wp14:editId="7A29EF3C">
+            <wp:extent cx="3520745" cy="1265030"/>
+            <wp:effectExtent l="0" t="0" r="3810" b="0"/>
+            <wp:docPr id="2055622936" name="Obraz 1" descr="Obraz zawierający tekst, zrzut ekranu, Czcionka, numer&#10;&#10;Opis wygenerowany automatycznie"/>
+            <wp:cNvGraphicFramePr>
+              <a:graphicFrameLocks xmlns:a="http://schemas.openxmlformats.org/drawingml/2006/main" noChangeAspect="1"/>
+            </wp:cNvGraphicFramePr>
+            <a:graphic xmlns:a="http://schemas.openxmlformats.org/drawingml/2006/main">
+              <a:graphicData uri="http://schemas.openxmlformats.org/drawingml/2006/picture">
+                <pic:pic xmlns:pic="http://schemas.openxmlformats.org/drawingml/2006/picture">
+                  <pic:nvPicPr>
+                    <pic:cNvPr id="2055622936" name="Obraz 1" descr="Obraz zawierający tekst, zrzut ekranu, Czcionka, numer&#10;&#10;Opis wygenerowany automatycznie"/>
+                    <pic:cNvPicPr/>
+                  </pic:nvPicPr>
+                  <pic:blipFill>
+                    <a:blip r:embed="rId26"/>
+                    <a:stretch>
+                      <a:fillRect/>
+                    </a:stretch>
+                  </pic:blipFill>
+                  <pic:spPr>
+                    <a:xfrm>
+                      <a:off x="0" y="0"/>
+                      <a:ext cx="3520745" cy="1265030"/>
+                    </a:xfrm>
+                    <a:prstGeom prst="rect">
+                      <a:avLst/>
+                    </a:prstGeom>
+                  </pic:spPr>
+                </pic:pic>
+              </a:graphicData>
+            </a:graphic>
+          </wp:inline>
+        </w:drawing>
+      </w:r>
+      <w:r>
+        <w:br/>
+      </w:r>
+    </w:p>
+    <w:p>
+      <w:r>
+        <w:lastRenderedPageBreak/>
+        <w:drawing>
+          <wp:inline distT="0" distB="0" distL="0" distR="0" wp14:anchorId="58AE51DC" wp14:editId="575ABED1">
+            <wp:extent cx="5173980" cy="2606951"/>
+            <wp:effectExtent l="0" t="0" r="7620" b="3175"/>
+            <wp:docPr id="1495063483" name="Obraz 1" descr="Obraz zawierający tekst, zrzut ekranu, oprogramowanie, Ikona komputerowa&#10;&#10;Opis wygenerowany automatycznie"/>
+            <wp:cNvGraphicFramePr>
+              <a:graphicFrameLocks xmlns:a="http://schemas.openxmlformats.org/drawingml/2006/main" noChangeAspect="1"/>
+            </wp:cNvGraphicFramePr>
+            <a:graphic xmlns:a="http://schemas.openxmlformats.org/drawingml/2006/main">
+              <a:graphicData uri="http://schemas.openxmlformats.org/drawingml/2006/picture">
+                <pic:pic xmlns:pic="http://schemas.openxmlformats.org/drawingml/2006/picture">
+                  <pic:nvPicPr>
+                    <pic:cNvPr id="1495063483" name="Obraz 1" descr="Obraz zawierający tekst, zrzut ekranu, oprogramowanie, Ikona komputerowa&#10;&#10;Opis wygenerowany automatycznie"/>
+                    <pic:cNvPicPr/>
+                  </pic:nvPicPr>
+                  <pic:blipFill>
+                    <a:blip r:embed="rId27"/>
+                    <a:stretch>
+                      <a:fillRect/>
+                    </a:stretch>
+                  </pic:blipFill>
+                  <pic:spPr>
+                    <a:xfrm>
+                      <a:off x="0" y="0"/>
+                      <a:ext cx="5173980" cy="2606951"/>
+                    </a:xfrm>
+                    <a:prstGeom prst="rect">
+                      <a:avLst/>
+                    </a:prstGeom>
+                  </pic:spPr>
+                </pic:pic>
+              </a:graphicData>
+            </a:graphic>
+          </wp:inline>
+        </w:drawing>
+      </w:r>
+    </w:p>
+    <w:p>
+      <w:r>
+        <w:t>Po zmianie</w:t>
+      </w:r>
+    </w:p>
+    <w:p>
+      <w:r>
+        <w:drawing>
+          <wp:inline distT="0" distB="0" distL="0" distR="0" wp14:anchorId="0ED8B503" wp14:editId="2AA4ECE3">
+            <wp:extent cx="4717189" cy="1364098"/>
+            <wp:effectExtent l="0" t="0" r="7620" b="7620"/>
+            <wp:docPr id="67058382" name="Obraz 1" descr="Obraz zawierający oprogramowanie, Oprogramowanie multimedialne, tekst, Oprogramowanie graficzne&#10;&#10;Opis wygenerowany automatycznie"/>
+            <wp:cNvGraphicFramePr>
+              <a:graphicFrameLocks xmlns:a="http://schemas.openxmlformats.org/drawingml/2006/main" noChangeAspect="1"/>
+            </wp:cNvGraphicFramePr>
+            <a:graphic xmlns:a="http://schemas.openxmlformats.org/drawingml/2006/main">
+              <a:graphicData uri="http://schemas.openxmlformats.org/drawingml/2006/picture">
+                <pic:pic xmlns:pic="http://schemas.openxmlformats.org/drawingml/2006/picture">
+                  <pic:nvPicPr>
+                    <pic:cNvPr id="67058382" name="Obraz 1" descr="Obraz zawierający oprogramowanie, Oprogramowanie multimedialne, tekst, Oprogramowanie graficzne&#10;&#10;Opis wygenerowany automatycznie"/>
+                    <pic:cNvPicPr/>
+                  </pic:nvPicPr>
+                  <pic:blipFill>
+                    <a:blip r:embed="rId28"/>
+                    <a:stretch>
+                      <a:fillRect/>
+                    </a:stretch>
+                  </pic:blipFill>
+                  <pic:spPr>
+                    <a:xfrm>
+                      <a:off x="0" y="0"/>
+                      <a:ext cx="4717189" cy="1364098"/>
+                    </a:xfrm>
+                    <a:prstGeom prst="rect">
+                      <a:avLst/>
+                    </a:prstGeom>
+                  </pic:spPr>
+                </pic:pic>
+              </a:graphicData>
+            </a:graphic>
+          </wp:inline>
+        </w:drawing>
+      </w:r>
+    </w:p>
+    <w:p>
+      <w:r>
+        <w:t xml:space="preserve">Usuwanie </w:t>
+      </w:r>
+      <w:proofErr w:type="spellStart"/>
+      <w:r>
+        <w:t>basketPosition</w:t>
+      </w:r>
+      <w:proofErr w:type="spellEnd"/>
+    </w:p>
+    <w:p>
+      <w:r>
+        <w:drawing>
+          <wp:inline distT="0" distB="0" distL="0" distR="0" wp14:anchorId="6E3FFFD2" wp14:editId="3D192ADB">
+            <wp:extent cx="5334000" cy="2711097"/>
+            <wp:effectExtent l="0" t="0" r="0" b="0"/>
+            <wp:docPr id="1014687877" name="Obraz 1" descr="Obraz zawierający tekst, zrzut ekranu, oprogramowanie, numer&#10;&#10;Opis wygenerowany automatycznie"/>
+            <wp:cNvGraphicFramePr>
+              <a:graphicFrameLocks xmlns:a="http://schemas.openxmlformats.org/drawingml/2006/main" noChangeAspect="1"/>
+            </wp:cNvGraphicFramePr>
+            <a:graphic xmlns:a="http://schemas.openxmlformats.org/drawingml/2006/main">
+              <a:graphicData uri="http://schemas.openxmlformats.org/drawingml/2006/picture">
+                <pic:pic xmlns:pic="http://schemas.openxmlformats.org/drawingml/2006/picture">
+                  <pic:nvPicPr>
+                    <pic:cNvPr id="1014687877" name="Obraz 1" descr="Obraz zawierający tekst, zrzut ekranu, oprogramowanie, numer&#10;&#10;Opis wygenerowany automatycznie"/>
+                    <pic:cNvPicPr/>
+                  </pic:nvPicPr>
+                  <pic:blipFill>
+                    <a:blip r:embed="rId29"/>
+                    <a:stretch>
+                      <a:fillRect/>
+                    </a:stretch>
+                  </pic:blipFill>
+                  <pic:spPr>
+                    <a:xfrm>
+                      <a:off x="0" y="0"/>
+                      <a:ext cx="5334267" cy="2711233"/>
+                    </a:xfrm>
+                    <a:prstGeom prst="rect">
+                      <a:avLst/>
+                    </a:prstGeom>
+                  </pic:spPr>
+                </pic:pic>
+              </a:graphicData>
+            </a:graphic>
+          </wp:inline>
+        </w:drawing>
+      </w:r>
+    </w:p>
+    <w:p>
+      <w:r>
+        <w:drawing>
+          <wp:inline distT="0" distB="0" distL="0" distR="0" wp14:anchorId="54BBE43F" wp14:editId="47301E33">
+            <wp:extent cx="3535986" cy="1127858"/>
+            <wp:effectExtent l="0" t="0" r="7620" b="0"/>
+            <wp:docPr id="2107106290" name="Obraz 1" descr="Obraz zawierający tekst, zrzut ekranu, Czcionka&#10;&#10;Opis wygenerowany automatycznie"/>
+            <wp:cNvGraphicFramePr>
+              <a:graphicFrameLocks xmlns:a="http://schemas.openxmlformats.org/drawingml/2006/main" noChangeAspect="1"/>
+            </wp:cNvGraphicFramePr>
+            <a:graphic xmlns:a="http://schemas.openxmlformats.org/drawingml/2006/main">
+              <a:graphicData uri="http://schemas.openxmlformats.org/drawingml/2006/picture">
+                <pic:pic xmlns:pic="http://schemas.openxmlformats.org/drawingml/2006/picture">
+                  <pic:nvPicPr>
+                    <pic:cNvPr id="2107106290" name="Obraz 1" descr="Obraz zawierający tekst, zrzut ekranu, Czcionka&#10;&#10;Opis wygenerowany automatycznie"/>
+                    <pic:cNvPicPr/>
+                  </pic:nvPicPr>
+                  <pic:blipFill>
+                    <a:blip r:embed="rId30"/>
+                    <a:stretch>
+                      <a:fillRect/>
+                    </a:stretch>
+                  </pic:blipFill>
+                  <pic:spPr>
+                    <a:xfrm>
+                      <a:off x="0" y="0"/>
+                      <a:ext cx="3535986" cy="1127858"/>
+                    </a:xfrm>
+                    <a:prstGeom prst="rect">
+                      <a:avLst/>
+                    </a:prstGeom>
+                  </pic:spPr>
+                </pic:pic>
+              </a:graphicData>
+            </a:graphic>
+          </wp:inline>
+        </w:drawing>
+      </w:r>
+    </w:p>
+    <w:p>
+      <w:r>
+        <w:lastRenderedPageBreak/>
+        <w:t xml:space="preserve">Dodawanie basket </w:t>
+      </w:r>
+      <w:proofErr w:type="spellStart"/>
+      <w:r>
+        <w:t>position</w:t>
+      </w:r>
+      <w:proofErr w:type="spellEnd"/>
+    </w:p>
+    <w:p>
+      <w:r>
+        <w:drawing>
+          <wp:inline distT="0" distB="0" distL="0" distR="0" wp14:anchorId="0FDFEC88" wp14:editId="04D0668B">
+            <wp:extent cx="5760720" cy="3397250"/>
+            <wp:effectExtent l="0" t="0" r="0" b="0"/>
+            <wp:docPr id="1736804216" name="Obraz 1" descr="Obraz zawierający tekst, zrzut ekranu, oprogramowanie, wyświetlacz&#10;&#10;Opis wygenerowany automatycznie"/>
+            <wp:cNvGraphicFramePr>
+              <a:graphicFrameLocks xmlns:a="http://schemas.openxmlformats.org/drawingml/2006/main" noChangeAspect="1"/>
+            </wp:cNvGraphicFramePr>
+            <a:graphic xmlns:a="http://schemas.openxmlformats.org/drawingml/2006/main">
+              <a:graphicData uri="http://schemas.openxmlformats.org/drawingml/2006/picture">
+                <pic:pic xmlns:pic="http://schemas.openxmlformats.org/drawingml/2006/picture">
+                  <pic:nvPicPr>
+                    <pic:cNvPr id="1736804216" name="Obraz 1" descr="Obraz zawierający tekst, zrzut ekranu, oprogramowanie, wyświetlacz&#10;&#10;Opis wygenerowany automatycznie"/>
+                    <pic:cNvPicPr/>
+                  </pic:nvPicPr>
+                  <pic:blipFill>
+                    <a:blip r:embed="rId31"/>
+                    <a:stretch>
+                      <a:fillRect/>
+                    </a:stretch>
+                  </pic:blipFill>
+                  <pic:spPr>
+                    <a:xfrm>
+                      <a:off x="0" y="0"/>
+                      <a:ext cx="5760720" cy="3397250"/>
+                    </a:xfrm>
+                    <a:prstGeom prst="rect">
+                      <a:avLst/>
+                    </a:prstGeom>
+                  </pic:spPr>
+                </pic:pic>
+              </a:graphicData>
+            </a:graphic>
+          </wp:inline>
+        </w:drawing>
+      </w:r>
+    </w:p>
+    <w:p>
+      <w:r>
+        <w:drawing>
+          <wp:inline distT="0" distB="0" distL="0" distR="0" wp14:anchorId="2E226D97" wp14:editId="79D30F59">
+            <wp:extent cx="3543607" cy="1257409"/>
+            <wp:effectExtent l="0" t="0" r="0" b="0"/>
+            <wp:docPr id="1601509552" name="Obraz 1" descr="Obraz zawierający tekst, zrzut ekranu, Czcionka, oprogramowanie&#10;&#10;Opis wygenerowany automatycznie"/>
+            <wp:cNvGraphicFramePr>
+              <a:graphicFrameLocks xmlns:a="http://schemas.openxmlformats.org/drawingml/2006/main" noChangeAspect="1"/>
+            </wp:cNvGraphicFramePr>
+            <a:graphic xmlns:a="http://schemas.openxmlformats.org/drawingml/2006/main">
+              <a:graphicData uri="http://schemas.openxmlformats.org/drawingml/2006/picture">
+                <pic:pic xmlns:pic="http://schemas.openxmlformats.org/drawingml/2006/picture">
+                  <pic:nvPicPr>
+                    <pic:cNvPr id="1601509552" name="Obraz 1" descr="Obraz zawierający tekst, zrzut ekranu, Czcionka, oprogramowanie&#10;&#10;Opis wygenerowany automatycznie"/>
+                    <pic:cNvPicPr/>
+                  </pic:nvPicPr>
+                  <pic:blipFill>
+                    <a:blip r:embed="rId32"/>
+                    <a:stretch>
+                      <a:fillRect/>
+                    </a:stretch>
+                  </pic:blipFill>
+                  <pic:spPr>
+                    <a:xfrm>
+                      <a:off x="0" y="0"/>
+                      <a:ext cx="3543607" cy="1257409"/>
+                    </a:xfrm>
+                    <a:prstGeom prst="rect">
+                      <a:avLst/>
+                    </a:prstGeom>
+                  </pic:spPr>
+                </pic:pic>
+              </a:graphicData>
+            </a:graphic>
+          </wp:inline>
+        </w:drawing>
+      </w:r>
+    </w:p>
     <w:p/>
     <w:p/>
     <w:sectPr>
@@ -471,8 +1363,105 @@
 </w:document>
 </file>
 
+<file path=word/numbering.xml><?xml version="1.0" encoding="utf-8"?>
+<w:numbering xmlns:wpc="http://schemas.microsoft.com/office/word/2010/wordprocessingCanvas" xmlns:cx="http://schemas.microsoft.com/office/drawing/2014/chartex" xmlns:cx1="http://schemas.microsoft.com/office/drawing/2015/9/8/chartex" xmlns:cx2="http://schemas.microsoft.com/office/drawing/2015/10/21/chartex" xmlns:cx3="http://schemas.microsoft.com/office/drawing/2016/5/9/chartex" xmlns:cx4="http://schemas.microsoft.com/office/drawing/2016/5/10/chartex" xmlns:cx5="http://schemas.microsoft.com/office/drawing/2016/5/11/chartex" xmlns:cx6="http://schemas.microsoft.com/office/drawing/2016/5/12/chartex" xmlns:cx7="http://schemas.microsoft.com/office/drawing/2016/5/13/chartex" xmlns:cx8="http://schemas.microsoft.com/office/drawing/2016/5/14/chartex" xmlns:mc="http://schemas.openxmlformats.org/markup-compatibility/2006" xmlns:aink="http://schemas.microsoft.com/office/drawing/2016/ink" xmlns:am3d="http://schemas.microsoft.com/office/drawing/2017/model3d" xmlns:o="urn:schemas-microsoft-com:office:office" xmlns:oel="http://schemas.microsoft.com/office/2019/extlst" xmlns:r="http://schemas.openxmlformats.org/officeDocument/2006/relationships" xmlns:m="http://schemas.openxmlformats.org/officeDocument/2006/math" xmlns:v="urn:schemas-microsoft-com:vml" xmlns:wp14="http://schemas.microsoft.com/office/word/2010/wordprocessingDrawing" xmlns:wp="http://schemas.openxmlformats.org/drawingml/2006/wordprocessingDrawing" xmlns:w10="urn:schemas-microsoft-com:office:word" xmlns:w="http://schemas.openxmlformats.org/wordprocessingml/2006/main" xmlns:w14="http://schemas.microsoft.com/office/word/2010/wordml" xmlns:w15="http://schemas.microsoft.com/office/word/2012/wordml" xmlns:w16cex="http://schemas.microsoft.com/office/word/2018/wordml/cex" xmlns:w16cid="http://schemas.microsoft.com/office/word/2016/wordml/cid" xmlns:w16="http://schemas.microsoft.com/office/word/2018/wordml" xmlns:w16du="http://schemas.microsoft.com/office/word/2023/wordml/word16du" xmlns:w16sdtdh="http://schemas.microsoft.com/office/word/2020/wordml/sdtdatahash" xmlns:w16se="http://schemas.microsoft.com/office/word/2015/wordml/symex" xmlns:wpg="http://schemas.microsoft.com/office/word/2010/wordprocessingGroup" xmlns:wpi="http://schemas.microsoft.com/office/word/2010/wordprocessingInk" xmlns:wne="http://schemas.microsoft.com/office/word/2006/wordml" xmlns:wps="http://schemas.microsoft.com/office/word/2010/wordprocessingShape" mc:Ignorable="w14 w15 w16se w16cid w16 w16cex w16sdtdh w16du wp14">
+  <w:abstractNum w:abstractNumId="0" w15:restartNumberingAfterBreak="0">
+    <w:nsid w:val="6ED83171"/>
+    <w:multiLevelType w:val="hybridMultilevel"/>
+    <w:tmpl w:val="E232469A"/>
+    <w:lvl w:ilvl="0" w:tplc="0415000F">
+      <w:start w:val="1"/>
+      <w:numFmt w:val="decimal"/>
+      <w:lvlText w:val="%1."/>
+      <w:lvlJc w:val="left"/>
+      <w:pPr>
+        <w:ind w:left="720" w:hanging="360"/>
+      </w:pPr>
+      <w:rPr>
+        <w:rFonts w:hint="default"/>
+      </w:rPr>
+    </w:lvl>
+    <w:lvl w:ilvl="1" w:tplc="04150019" w:tentative="1">
+      <w:start w:val="1"/>
+      <w:numFmt w:val="lowerLetter"/>
+      <w:lvlText w:val="%2."/>
+      <w:lvlJc w:val="left"/>
+      <w:pPr>
+        <w:ind w:left="1440" w:hanging="360"/>
+      </w:pPr>
+    </w:lvl>
+    <w:lvl w:ilvl="2" w:tplc="0415001B" w:tentative="1">
+      <w:start w:val="1"/>
+      <w:numFmt w:val="lowerRoman"/>
+      <w:lvlText w:val="%3."/>
+      <w:lvlJc w:val="right"/>
+      <w:pPr>
+        <w:ind w:left="2160" w:hanging="180"/>
+      </w:pPr>
+    </w:lvl>
+    <w:lvl w:ilvl="3" w:tplc="0415000F" w:tentative="1">
+      <w:start w:val="1"/>
+      <w:numFmt w:val="decimal"/>
+      <w:lvlText w:val="%4."/>
+      <w:lvlJc w:val="left"/>
+      <w:pPr>
+        <w:ind w:left="2880" w:hanging="360"/>
+      </w:pPr>
+    </w:lvl>
+    <w:lvl w:ilvl="4" w:tplc="04150019" w:tentative="1">
+      <w:start w:val="1"/>
+      <w:numFmt w:val="lowerLetter"/>
+      <w:lvlText w:val="%5."/>
+      <w:lvlJc w:val="left"/>
+      <w:pPr>
+        <w:ind w:left="3600" w:hanging="360"/>
+      </w:pPr>
+    </w:lvl>
+    <w:lvl w:ilvl="5" w:tplc="0415001B" w:tentative="1">
+      <w:start w:val="1"/>
+      <w:numFmt w:val="lowerRoman"/>
+      <w:lvlText w:val="%6."/>
+      <w:lvlJc w:val="right"/>
+      <w:pPr>
+        <w:ind w:left="4320" w:hanging="180"/>
+      </w:pPr>
+    </w:lvl>
+    <w:lvl w:ilvl="6" w:tplc="0415000F" w:tentative="1">
+      <w:start w:val="1"/>
+      <w:numFmt w:val="decimal"/>
+      <w:lvlText w:val="%7."/>
+      <w:lvlJc w:val="left"/>
+      <w:pPr>
+        <w:ind w:left="5040" w:hanging="360"/>
+      </w:pPr>
+    </w:lvl>
+    <w:lvl w:ilvl="7" w:tplc="04150019" w:tentative="1">
+      <w:start w:val="1"/>
+      <w:numFmt w:val="lowerLetter"/>
+      <w:lvlText w:val="%8."/>
+      <w:lvlJc w:val="left"/>
+      <w:pPr>
+        <w:ind w:left="5760" w:hanging="360"/>
+      </w:pPr>
+    </w:lvl>
+    <w:lvl w:ilvl="8" w:tplc="0415001B" w:tentative="1">
+      <w:start w:val="1"/>
+      <w:numFmt w:val="lowerRoman"/>
+      <w:lvlText w:val="%9."/>
+      <w:lvlJc w:val="right"/>
+      <w:pPr>
+        <w:ind w:left="6480" w:hanging="180"/>
+      </w:pPr>
+    </w:lvl>
+  </w:abstractNum>
+  <w:num w:numId="1" w16cid:durableId="1456093417">
+    <w:abstractNumId w:val="0"/>
+  </w:num>
+</w:numbering>
+</file>
+
 <file path=word/styles.xml><?xml version="1.0" encoding="utf-8"?>
-<w:styles xmlns:mc="http://schemas.openxmlformats.org/markup-compatibility/2006" xmlns:r="http://schemas.openxmlformats.org/officeDocument/2006/relationships" xmlns:w="http://schemas.openxmlformats.org/wordprocessingml/2006/main" xmlns:w14="http://schemas.microsoft.com/office/word/2010/wordml" xmlns:w15="http://schemas.microsoft.com/office/word/2012/wordml" xmlns:w16cex="http://schemas.microsoft.com/office/word/2018/wordml/cex" xmlns:w16cid="http://schemas.microsoft.com/office/word/2016/wordml/cid" xmlns:w16="http://schemas.microsoft.com/office/word/2018/wordml" xmlns:w16sdtdh="http://schemas.microsoft.com/office/word/2020/wordml/sdtdatahash" xmlns:w16se="http://schemas.microsoft.com/office/word/2015/wordml/symex" mc:Ignorable="w14 w15 w16se w16cid w16 w16cex w16sdtdh">
+<w:styles xmlns:mc="http://schemas.openxmlformats.org/markup-compatibility/2006" xmlns:r="http://schemas.openxmlformats.org/officeDocument/2006/relationships" xmlns:w="http://schemas.openxmlformats.org/wordprocessingml/2006/main" xmlns:w14="http://schemas.microsoft.com/office/word/2010/wordml" xmlns:w15="http://schemas.microsoft.com/office/word/2012/wordml" xmlns:w16cex="http://schemas.microsoft.com/office/word/2018/wordml/cex" xmlns:w16cid="http://schemas.microsoft.com/office/word/2016/wordml/cid" xmlns:w16="http://schemas.microsoft.com/office/word/2018/wordml" xmlns:w16du="http://schemas.microsoft.com/office/word/2023/wordml/word16du" xmlns:w16sdtdh="http://schemas.microsoft.com/office/word/2020/wordml/sdtdatahash" xmlns:w16se="http://schemas.microsoft.com/office/word/2015/wordml/symex" mc:Ignorable="w14 w15 w16se w16cid w16 w16cex w16sdtdh w16du">
   <w:docDefaults>
     <w:rPrDefault>
       <w:rPr>

</xml_diff>